<commit_message>
Add Product function has been added
</commit_message>
<xml_diff>
--- a/DB Table.docx
+++ b/DB Table.docx
@@ -318,8 +318,6 @@
       <w:r>
         <w:t>Table :</w:t>
       </w:r>
-      <w:bookmarkStart w:id="0" w:name="_GoBack"/>
-      <w:bookmarkEnd w:id="0"/>
       <w:proofErr w:type="gramEnd"/>
     </w:p>
     <w:tbl>
@@ -329,12 +327,12 @@
         <w:tblLook w:val="04A0" w:firstRow="1" w:lastRow="0" w:firstColumn="1" w:lastColumn="0" w:noHBand="0" w:noVBand="1"/>
       </w:tblPr>
       <w:tblGrid>
-        <w:gridCol w:w="1558"/>
+        <w:gridCol w:w="1545"/>
         <w:gridCol w:w="1563"/>
-        <w:gridCol w:w="1557"/>
-        <w:gridCol w:w="1556"/>
-        <w:gridCol w:w="1558"/>
-        <w:gridCol w:w="1558"/>
+        <w:gridCol w:w="1546"/>
+        <w:gridCol w:w="1524"/>
+        <w:gridCol w:w="1538"/>
+        <w:gridCol w:w="1634"/>
       </w:tblGrid>
       <w:tr>
         <w:tc>
@@ -398,14 +396,17 @@
           <w:p>
             <w:proofErr w:type="spellStart"/>
             <w:r>
-              <w:t>Category_id</w:t>
+              <w:t>Category_name</w:t>
             </w:r>
             <w:proofErr w:type="spellEnd"/>
           </w:p>
         </w:tc>
       </w:tr>
     </w:tbl>
-    <w:p/>
+    <w:p>
+      <w:bookmarkStart w:id="0" w:name="_GoBack"/>
+      <w:bookmarkEnd w:id="0"/>
+    </w:p>
     <w:p>
       <w:r>
         <w:t xml:space="preserve">Categories </w:t>

</xml_diff>